<commit_message>
eda of imputeTS and Rcatch22
</commit_message>
<xml_diff>
--- a/docs/210431461_User-Research-Consent-Form.docx
+++ b/docs/210431461_User-Research-Consent-Form.docx
@@ -65,21 +65,47 @@
         <w:rPr>
           <w:rFonts w:ascii="Arial" w:hAnsi="Arial" w:cs="Arial"/>
         </w:rPr>
-        <w:t>. Today, industry and research are generating observations from repeated measurements over time (time series data) in unpresented volumes and increasing speeds. To collect, store and make this data understandable to humans, some data must be discarded; one process to do this is called downsampling. By improving how this process is understood and explained, it is hoped that this research will support data practitioners to communicate whether data being considered by decision-makers reliably and truthfully reflects the situation being decided on, and help increase decision-makers trust in data-led decision-making.</w:t>
-      </w:r>
-    </w:p>
-    <w:p>
-      <w:pPr>
-        <w:jc w:val="both"/>
-        <w:rPr>
-          <w:rFonts w:ascii="Arial" w:hAnsi="Arial" w:cs="Arial"/>
-        </w:rPr>
-      </w:pPr>
-      <w:r>
-        <w:rPr>
-          <w:rFonts w:ascii="Arial" w:hAnsi="Arial" w:cs="Arial"/>
-        </w:rPr>
-        <w:t xml:space="preserve">This research session will take the form of an interview, during which certain types of personal data may be collected. However, strict principles and processes for data collection and protection will be followed. </w:t>
+        <w:t xml:space="preserve">. Today, industry and research are generating observations from repeated measurements over time (time series data) in unpresented volumes and increasing speeds. To collect, store and make this data understandable to humans, some data must be discarded; one process to do this is called downsampling. By improving how this process is understood and explained, it is hoped that this research will support data practitioners to communicate whether data being considered by decision-makers reliably and truthfully reflects the situation being decided </w:t>
+      </w:r>
+      <w:proofErr w:type="gramStart"/>
+      <w:r>
+        <w:rPr>
+          <w:rFonts w:ascii="Arial" w:hAnsi="Arial" w:cs="Arial"/>
+        </w:rPr>
+        <w:t>on, and</w:t>
+      </w:r>
+      <w:proofErr w:type="gramEnd"/>
+      <w:r>
+        <w:rPr>
+          <w:rFonts w:ascii="Arial" w:hAnsi="Arial" w:cs="Arial"/>
+        </w:rPr>
+        <w:t xml:space="preserve"> help increase decision-makers trust in data-led decision-making.</w:t>
+      </w:r>
+    </w:p>
+    <w:p>
+      <w:pPr>
+        <w:jc w:val="both"/>
+        <w:rPr>
+          <w:rFonts w:ascii="Arial" w:hAnsi="Arial" w:cs="Arial"/>
+        </w:rPr>
+      </w:pPr>
+      <w:r>
+        <w:rPr>
+          <w:rFonts w:ascii="Arial" w:hAnsi="Arial" w:cs="Arial"/>
+        </w:rPr>
+        <w:t xml:space="preserve">This research session will take the form of an interview, during which certain types of personal data may be collected. </w:t>
+      </w:r>
+      <w:r>
+        <w:rPr>
+          <w:rFonts w:ascii="Arial" w:hAnsi="Arial" w:cs="Arial"/>
+        </w:rPr>
+        <w:t>S</w:t>
+      </w:r>
+      <w:r>
+        <w:rPr>
+          <w:rFonts w:ascii="Arial" w:hAnsi="Arial" w:cs="Arial"/>
+        </w:rPr>
+        <w:t xml:space="preserve">trict principles and processes for data collection and protection will be followed. </w:t>
       </w:r>
     </w:p>
     <w:p>
@@ -114,8 +140,16 @@
         <w:rPr>
           <w:rFonts w:ascii="Arial" w:hAnsi="Arial" w:cs="Arial"/>
         </w:rPr>
-        <w:t>Personal data including name, job role and experience of data</w:t>
-      </w:r>
+        <w:t xml:space="preserve">Personal data including name, job role and experience of </w:t>
+      </w:r>
+      <w:proofErr w:type="gramStart"/>
+      <w:r>
+        <w:rPr>
+          <w:rFonts w:ascii="Arial" w:hAnsi="Arial" w:cs="Arial"/>
+        </w:rPr>
+        <w:t>data</w:t>
+      </w:r>
+      <w:proofErr w:type="gramEnd"/>
     </w:p>
     <w:p>
       <w:pPr>
@@ -152,8 +186,16 @@
         <w:rPr>
           <w:rFonts w:ascii="Arial" w:hAnsi="Arial" w:cs="Arial"/>
         </w:rPr>
-        <w:t>You may be shown prototype data visualisations and asked for your feedback</w:t>
-      </w:r>
+        <w:t xml:space="preserve">You may be shown prototype data visualisations and asked for your </w:t>
+      </w:r>
+      <w:proofErr w:type="gramStart"/>
+      <w:r>
+        <w:rPr>
+          <w:rFonts w:ascii="Arial" w:hAnsi="Arial" w:cs="Arial"/>
+        </w:rPr>
+        <w:t>feedback</w:t>
+      </w:r>
+      <w:proofErr w:type="gramEnd"/>
     </w:p>
     <w:p>
       <w:pPr>
@@ -171,7 +213,21 @@
         <w:rPr>
           <w:rFonts w:ascii="Arial" w:hAnsi="Arial" w:cs="Arial"/>
         </w:rPr>
-        <w:t>The research session will be recorded and notes taken to document your reflections</w:t>
+        <w:t xml:space="preserve">The research session will be </w:t>
+      </w:r>
+      <w:proofErr w:type="gramStart"/>
+      <w:r>
+        <w:rPr>
+          <w:rFonts w:ascii="Arial" w:hAnsi="Arial" w:cs="Arial"/>
+        </w:rPr>
+        <w:t>recorded</w:t>
+      </w:r>
+      <w:proofErr w:type="gramEnd"/>
+      <w:r>
+        <w:rPr>
+          <w:rFonts w:ascii="Arial" w:hAnsi="Arial" w:cs="Arial"/>
+        </w:rPr>
+        <w:t xml:space="preserve"> and notes taken to document your reflections</w:t>
       </w:r>
     </w:p>
     <w:p>
@@ -227,8 +283,16 @@
         <w:rPr>
           <w:rFonts w:ascii="Arial" w:hAnsi="Arial" w:cs="Arial"/>
         </w:rPr>
-        <w:t>All recordings and information collected will be treated as confidential, anonymised and stored in password protected folders</w:t>
-      </w:r>
+        <w:t xml:space="preserve">All recordings and information collected will be treated as confidential, anonymised and stored in password protected </w:t>
+      </w:r>
+      <w:proofErr w:type="gramStart"/>
+      <w:r>
+        <w:rPr>
+          <w:rFonts w:ascii="Arial" w:hAnsi="Arial" w:cs="Arial"/>
+        </w:rPr>
+        <w:t>folders</w:t>
+      </w:r>
+      <w:proofErr w:type="gramEnd"/>
     </w:p>
     <w:p>
       <w:pPr>
@@ -246,8 +310,16 @@
         <w:rPr>
           <w:rFonts w:ascii="Arial" w:hAnsi="Arial" w:cs="Arial"/>
         </w:rPr>
-        <w:t>Your comments may be published as part of this research, but your data will be anonymous – this means your name, identity and job role will not be linked in the research to anything you say or do</w:t>
-      </w:r>
+        <w:t xml:space="preserve">Your comments may be published as part of this research, but your data will be anonymous – this means your name, identity and job role will not be linked in the research to anything you say or </w:t>
+      </w:r>
+      <w:proofErr w:type="gramStart"/>
+      <w:r>
+        <w:rPr>
+          <w:rFonts w:ascii="Arial" w:hAnsi="Arial" w:cs="Arial"/>
+        </w:rPr>
+        <w:t>do</w:t>
+      </w:r>
+      <w:proofErr w:type="gramEnd"/>
     </w:p>
     <w:p>
       <w:pPr>
@@ -281,8 +353,16 @@
         <w:rPr>
           <w:rFonts w:ascii="Arial" w:hAnsi="Arial" w:cs="Arial"/>
         </w:rPr>
-        <w:t>There are no right or wrong answers; the purpose of this session is to understand how people engage with a particular type of data</w:t>
-      </w:r>
+        <w:t xml:space="preserve">There are no right or wrong answers; the purpose of this session is to understand how people engage with a particular type of </w:t>
+      </w:r>
+      <w:proofErr w:type="gramStart"/>
+      <w:r>
+        <w:rPr>
+          <w:rFonts w:ascii="Arial" w:hAnsi="Arial" w:cs="Arial"/>
+        </w:rPr>
+        <w:t>data</w:t>
+      </w:r>
+      <w:proofErr w:type="gramEnd"/>
     </w:p>
     <w:p>
       <w:pPr>
@@ -300,8 +380,16 @@
         <w:rPr>
           <w:rFonts w:ascii="Arial" w:hAnsi="Arial" w:cs="Arial"/>
         </w:rPr>
-        <w:t>You are not being evaluated in any way</w:t>
-      </w:r>
+        <w:t xml:space="preserve">You are not being evaluated in any </w:t>
+      </w:r>
+      <w:proofErr w:type="gramStart"/>
+      <w:r>
+        <w:rPr>
+          <w:rFonts w:ascii="Arial" w:hAnsi="Arial" w:cs="Arial"/>
+        </w:rPr>
+        <w:t>way</w:t>
+      </w:r>
+      <w:proofErr w:type="gramEnd"/>
     </w:p>
     <w:p>
       <w:pPr>
@@ -319,8 +407,16 @@
         <w:rPr>
           <w:rFonts w:ascii="Arial" w:hAnsi="Arial" w:cs="Arial"/>
         </w:rPr>
-        <w:t>Your name will not be associated with any data collected during the session</w:t>
-      </w:r>
+        <w:t xml:space="preserve">Your name will not be associated with any data collected during the </w:t>
+      </w:r>
+      <w:proofErr w:type="gramStart"/>
+      <w:r>
+        <w:rPr>
+          <w:rFonts w:ascii="Arial" w:hAnsi="Arial" w:cs="Arial"/>
+        </w:rPr>
+        <w:t>session</w:t>
+      </w:r>
+      <w:proofErr w:type="gramEnd"/>
     </w:p>
     <w:p>
       <w:pPr>
@@ -513,8 +609,16 @@
         <w:rPr>
           <w:rFonts w:ascii="Arial" w:hAnsi="Arial" w:cs="Arial"/>
         </w:rPr>
-        <w:t xml:space="preserve"> The purpose of the research has been explained to me</w:t>
-      </w:r>
+        <w:t xml:space="preserve"> The purpose of the research has been explained to </w:t>
+      </w:r>
+      <w:proofErr w:type="gramStart"/>
+      <w:r>
+        <w:rPr>
+          <w:rFonts w:ascii="Arial" w:hAnsi="Arial" w:cs="Arial"/>
+        </w:rPr>
+        <w:t>me</w:t>
+      </w:r>
+      <w:proofErr w:type="gramEnd"/>
     </w:p>
     <w:p>
       <w:pPr>
@@ -548,8 +652,16 @@
         <w:rPr>
           <w:rFonts w:ascii="Arial" w:hAnsi="Arial" w:cs="Arial"/>
         </w:rPr>
-        <w:t xml:space="preserve"> I had the opportunity to ask questions about the research</w:t>
-      </w:r>
+        <w:t xml:space="preserve"> I had the opportunity to ask questions about the </w:t>
+      </w:r>
+      <w:proofErr w:type="gramStart"/>
+      <w:r>
+        <w:rPr>
+          <w:rFonts w:ascii="Arial" w:hAnsi="Arial" w:cs="Arial"/>
+        </w:rPr>
+        <w:t>research</w:t>
+      </w:r>
+      <w:proofErr w:type="gramEnd"/>
     </w:p>
     <w:p>
       <w:pPr>
@@ -583,8 +695,16 @@
         <w:rPr>
           <w:rFonts w:ascii="Arial" w:hAnsi="Arial" w:cs="Arial"/>
         </w:rPr>
-        <w:t xml:space="preserve"> I understand that taking part is voluntary and that I can withdraw at any time</w:t>
-      </w:r>
+        <w:t xml:space="preserve"> I understand that taking part is voluntary and that I can withdraw at any </w:t>
+      </w:r>
+      <w:proofErr w:type="gramStart"/>
+      <w:r>
+        <w:rPr>
+          <w:rFonts w:ascii="Arial" w:hAnsi="Arial" w:cs="Arial"/>
+        </w:rPr>
+        <w:t>time</w:t>
+      </w:r>
+      <w:proofErr w:type="gramEnd"/>
     </w:p>
     <w:p>
       <w:pPr>
@@ -618,8 +738,16 @@
         <w:rPr>
           <w:rFonts w:ascii="Arial" w:hAnsi="Arial" w:cs="Arial"/>
         </w:rPr>
-        <w:t xml:space="preserve"> I understand that any data I enter is for demonstration purposes</w:t>
-      </w:r>
+        <w:t xml:space="preserve"> I understand that any data I enter is for demonstration </w:t>
+      </w:r>
+      <w:proofErr w:type="gramStart"/>
+      <w:r>
+        <w:rPr>
+          <w:rFonts w:ascii="Arial" w:hAnsi="Arial" w:cs="Arial"/>
+        </w:rPr>
+        <w:t>purposes</w:t>
+      </w:r>
+      <w:proofErr w:type="gramEnd"/>
     </w:p>
     <w:p>
       <w:pPr>
@@ -758,8 +886,18 @@
           <w:b/>
           <w:bCs/>
         </w:rPr>
-        <w:t>Please tick the boxes below to confirm your consent</w:t>
-      </w:r>
+        <w:t xml:space="preserve">Please tick the boxes below to confirm your </w:t>
+      </w:r>
+      <w:proofErr w:type="gramStart"/>
+      <w:r>
+        <w:rPr>
+          <w:rFonts w:ascii="Arial" w:hAnsi="Arial" w:cs="Arial"/>
+          <w:b/>
+          <w:bCs/>
+        </w:rPr>
+        <w:t>consent</w:t>
+      </w:r>
+      <w:proofErr w:type="gramEnd"/>
     </w:p>
     <w:p>
       <w:pPr>
@@ -828,8 +966,16 @@
         <w:rPr>
           <w:rFonts w:ascii="Arial" w:hAnsi="Arial" w:cs="Arial"/>
         </w:rPr>
-        <w:t xml:space="preserve"> Screen record my user research session</w:t>
-      </w:r>
+        <w:t xml:space="preserve"> Screen record my user research </w:t>
+      </w:r>
+      <w:proofErr w:type="gramStart"/>
+      <w:r>
+        <w:rPr>
+          <w:rFonts w:ascii="Arial" w:hAnsi="Arial" w:cs="Arial"/>
+        </w:rPr>
+        <w:t>session</w:t>
+      </w:r>
+      <w:proofErr w:type="gramEnd"/>
     </w:p>
     <w:p>
       <w:pPr>
@@ -903,7 +1049,21 @@
         <w:rPr>
           <w:rFonts w:ascii="Arial" w:hAnsi="Arial" w:cs="Arial"/>
         </w:rPr>
-        <w:t xml:space="preserve"> quote me in publications, reports and web pages in the public domain (I will not be personally attributed</w:t>
+        <w:t xml:space="preserve"> quote me in publications, </w:t>
+      </w:r>
+      <w:proofErr w:type="gramStart"/>
+      <w:r>
+        <w:rPr>
+          <w:rFonts w:ascii="Arial" w:hAnsi="Arial" w:cs="Arial"/>
+        </w:rPr>
+        <w:t>reports</w:t>
+      </w:r>
+      <w:proofErr w:type="gramEnd"/>
+      <w:r>
+        <w:rPr>
+          <w:rFonts w:ascii="Arial" w:hAnsi="Arial" w:cs="Arial"/>
+        </w:rPr>
+        <w:t xml:space="preserve"> and web pages in the public domain (I will not be personally attributed</w:t>
       </w:r>
       <w:r>
         <w:rPr>
@@ -950,8 +1110,16 @@
         <w:rPr>
           <w:rFonts w:ascii="Arial" w:hAnsi="Arial" w:cs="Arial"/>
         </w:rPr>
-        <w:t>I give consent for my feedback to be anonymised and aggregated with all other participants’ feedback for further research on the topic outlined in this consent form</w:t>
-      </w:r>
+        <w:t xml:space="preserve">I give consent for my feedback to be anonymised and aggregated with all other participants’ feedback for further research on the topic outlined in this consent </w:t>
+      </w:r>
+      <w:proofErr w:type="gramStart"/>
+      <w:r>
+        <w:rPr>
+          <w:rFonts w:ascii="Arial" w:hAnsi="Arial" w:cs="Arial"/>
+        </w:rPr>
+        <w:t>form</w:t>
+      </w:r>
+      <w:proofErr w:type="gramEnd"/>
     </w:p>
     <w:p>
       <w:pPr>
@@ -991,8 +1159,16 @@
         <w:rPr>
           <w:rFonts w:ascii="Arial" w:hAnsi="Arial" w:cs="Arial"/>
         </w:rPr>
-        <w:t>I consent to video clips of the research session being shown to the research supervisor to help the research understand user needs and where research could be improved</w:t>
-      </w:r>
+        <w:t xml:space="preserve">I consent to video clips of the research session being shown to the research supervisor to help the research understand user needs and where research could be </w:t>
+      </w:r>
+      <w:proofErr w:type="gramStart"/>
+      <w:r>
+        <w:rPr>
+          <w:rFonts w:ascii="Arial" w:hAnsi="Arial" w:cs="Arial"/>
+        </w:rPr>
+        <w:t>improved</w:t>
+      </w:r>
+      <w:proofErr w:type="gramEnd"/>
     </w:p>
     <w:p>
       <w:pPr>
@@ -1044,7 +1220,19 @@
         <w:rPr>
           <w:rFonts w:ascii="Arial" w:hAnsi="Arial" w:cs="Arial"/>
         </w:rPr>
-        <w:t>, while other documents will be held for a maximum of 24 months,</w:t>
+        <w:t xml:space="preserve">, while other documents will be held for a maximum of </w:t>
+      </w:r>
+      <w:r>
+        <w:rPr>
+          <w:rFonts w:ascii="Arial" w:hAnsi="Arial" w:cs="Arial"/>
+        </w:rPr>
+        <w:t>5 years</w:t>
+      </w:r>
+      <w:r>
+        <w:rPr>
+          <w:rFonts w:ascii="Arial" w:hAnsi="Arial" w:cs="Arial"/>
+        </w:rPr>
+        <w:t>,</w:t>
       </w:r>
       <w:r>
         <w:rPr>

</xml_diff>